<commit_message>
dokumentacia, komentare, doplnene uml
</commit_message>
<xml_diff>
--- a/.ostatne/dokumentacia.docx
+++ b/.ostatne/dokumentacia.docx
@@ -6,6 +6,8 @@
       <w:pPr>
         <w:pStyle w:val="SPpredmet"/>
       </w:pPr>
+      <w:bookmarkStart w:id="0" w:name="_top"/>
+      <w:bookmarkEnd w:id="0"/>
       <w:r>
         <w:rPr>
           <w:noProof/>
@@ -264,7 +266,7 @@
       <w:r>
         <w:fldChar w:fldCharType="separate"/>
       </w:r>
-      <w:hyperlink w:anchor="_Toc166870675" w:history="1">
+      <w:hyperlink w:anchor="_Toc167026575" w:history="1">
         <w:r>
           <w:rPr>
             <w:rStyle w:val="Hypertextovprepojenie"/>
@@ -310,7 +312,7 @@
             <w:noProof/>
             <w:webHidden/>
           </w:rPr>
-          <w:instrText xml:space="preserve"> PAGEREF _Toc166870675 \h </w:instrText>
+          <w:instrText xml:space="preserve"> PAGEREF _Toc167026575 \h </w:instrText>
         </w:r>
         <w:r>
           <w:rPr>
@@ -358,7 +360,7 @@
           <w14:ligatures w14:val="standardContextual"/>
         </w:rPr>
       </w:pPr>
-      <w:hyperlink w:anchor="_Toc166870676" w:history="1">
+      <w:hyperlink w:anchor="_Toc167026576" w:history="1">
         <w:r>
           <w:rPr>
             <w:rStyle w:val="Hypertextovprepojenie"/>
@@ -404,7 +406,7 @@
             <w:noProof/>
             <w:webHidden/>
           </w:rPr>
-          <w:instrText xml:space="preserve"> PAGEREF _Toc166870676 \h </w:instrText>
+          <w:instrText xml:space="preserve"> PAGEREF _Toc167026576 \h </w:instrText>
         </w:r>
         <w:r>
           <w:rPr>
@@ -452,7 +454,7 @@
           <w14:ligatures w14:val="standardContextual"/>
         </w:rPr>
       </w:pPr>
-      <w:hyperlink w:anchor="_Toc166870677" w:history="1">
+      <w:hyperlink w:anchor="_Toc167026577" w:history="1">
         <w:r>
           <w:rPr>
             <w:rStyle w:val="Hypertextovprepojenie"/>
@@ -498,7 +500,7 @@
             <w:noProof/>
             <w:webHidden/>
           </w:rPr>
-          <w:instrText xml:space="preserve"> PAGEREF _Toc166870677 \h </w:instrText>
+          <w:instrText xml:space="preserve"> PAGEREF _Toc167026577 \h </w:instrText>
         </w:r>
         <w:r>
           <w:rPr>
@@ -546,7 +548,7 @@
           <w14:ligatures w14:val="standardContextual"/>
         </w:rPr>
       </w:pPr>
-      <w:hyperlink w:anchor="_Toc166870678" w:history="1">
+      <w:hyperlink w:anchor="_Toc167026578" w:history="1">
         <w:r>
           <w:rPr>
             <w:rStyle w:val="Hypertextovprepojenie"/>
@@ -592,7 +594,7 @@
             <w:noProof/>
             <w:webHidden/>
           </w:rPr>
-          <w:instrText xml:space="preserve"> PAGEREF _Toc166870678 \h </w:instrText>
+          <w:instrText xml:space="preserve"> PAGEREF _Toc167026578 \h </w:instrText>
         </w:r>
         <w:r>
           <w:rPr>
@@ -640,7 +642,7 @@
           <w14:ligatures w14:val="standardContextual"/>
         </w:rPr>
       </w:pPr>
-      <w:hyperlink w:anchor="_Toc166870679" w:history="1">
+      <w:hyperlink w:anchor="_Toc167026579" w:history="1">
         <w:r>
           <w:rPr>
             <w:rStyle w:val="Hypertextovprepojenie"/>
@@ -686,7 +688,7 @@
             <w:noProof/>
             <w:webHidden/>
           </w:rPr>
-          <w:instrText xml:space="preserve"> PAGEREF _Toc166870679 \h </w:instrText>
+          <w:instrText xml:space="preserve"> PAGEREF _Toc167026579 \h </w:instrText>
         </w:r>
         <w:r>
           <w:rPr>
@@ -734,7 +736,7 @@
           <w14:ligatures w14:val="standardContextual"/>
         </w:rPr>
       </w:pPr>
-      <w:hyperlink w:anchor="_Toc166870680" w:history="1">
+      <w:hyperlink w:anchor="_Toc167026580" w:history="1">
         <w:r>
           <w:rPr>
             <w:rStyle w:val="Hypertextovprepojenie"/>
@@ -780,7 +782,7 @@
             <w:noProof/>
             <w:webHidden/>
           </w:rPr>
-          <w:instrText xml:space="preserve"> PAGEREF _Toc166870680 \h </w:instrText>
+          <w:instrText xml:space="preserve"> PAGEREF _Toc167026580 \h </w:instrText>
         </w:r>
         <w:r>
           <w:rPr>
@@ -828,7 +830,7 @@
           <w14:ligatures w14:val="standardContextual"/>
         </w:rPr>
       </w:pPr>
-      <w:hyperlink w:anchor="_Toc166870681" w:history="1">
+      <w:hyperlink w:anchor="_Toc167026581" w:history="1">
         <w:r>
           <w:rPr>
             <w:rStyle w:val="Hypertextovprepojenie"/>
@@ -874,7 +876,7 @@
             <w:noProof/>
             <w:webHidden/>
           </w:rPr>
-          <w:instrText xml:space="preserve"> PAGEREF _Toc166870681 \h </w:instrText>
+          <w:instrText xml:space="preserve"> PAGEREF _Toc167026581 \h </w:instrText>
         </w:r>
         <w:r>
           <w:rPr>
@@ -922,7 +924,7 @@
           <w14:ligatures w14:val="standardContextual"/>
         </w:rPr>
       </w:pPr>
-      <w:hyperlink w:anchor="_Toc166870682" w:history="1">
+      <w:hyperlink w:anchor="_Toc167026582" w:history="1">
         <w:r>
           <w:rPr>
             <w:rStyle w:val="Hypertextovprepojenie"/>
@@ -968,7 +970,7 @@
             <w:noProof/>
             <w:webHidden/>
           </w:rPr>
-          <w:instrText xml:space="preserve"> PAGEREF _Toc166870682 \h </w:instrText>
+          <w:instrText xml:space="preserve"> PAGEREF _Toc167026582 \h </w:instrText>
         </w:r>
         <w:r>
           <w:rPr>
@@ -1037,7 +1039,7 @@
       <w:r>
         <w:fldChar w:fldCharType="separate"/>
       </w:r>
-      <w:hyperlink w:anchor="_Toc166871035" w:history="1">
+      <w:hyperlink w:anchor="_Toc167026508" w:history="1">
         <w:r>
           <w:rPr>
             <w:rStyle w:val="Hypertextovprepojenie"/>
@@ -1064,7 +1066,7 @@
             <w:noProof/>
             <w:webHidden/>
           </w:rPr>
-          <w:instrText xml:space="preserve"> PAGEREF _Toc166871035 \h </w:instrText>
+          <w:instrText xml:space="preserve"> PAGEREF _Toc167026508 \h </w:instrText>
         </w:r>
         <w:r>
           <w:rPr>
@@ -1111,7 +1113,7 @@
           <w14:ligatures w14:val="standardContextual"/>
         </w:rPr>
       </w:pPr>
-      <w:hyperlink w:anchor="_Toc166871036" w:history="1">
+      <w:hyperlink w:anchor="_Toc167026509" w:history="1">
         <w:r>
           <w:rPr>
             <w:rStyle w:val="Hypertextovprepojenie"/>
@@ -1138,7 +1140,7 @@
             <w:noProof/>
             <w:webHidden/>
           </w:rPr>
-          <w:instrText xml:space="preserve"> PAGEREF _Toc166871036 \h </w:instrText>
+          <w:instrText xml:space="preserve"> PAGEREF _Toc167026509 \h </w:instrText>
         </w:r>
         <w:r>
           <w:rPr>
@@ -1185,13 +1187,13 @@
           <w14:ligatures w14:val="standardContextual"/>
         </w:rPr>
       </w:pPr>
-      <w:hyperlink w:anchor="_Toc166871037" w:history="1">
+      <w:hyperlink w:anchor="_Toc167026510" w:history="1">
         <w:r>
           <w:rPr>
             <w:rStyle w:val="Hypertextovprepojenie"/>
             <w:noProof/>
           </w:rPr>
-          <w:t>Obrázok 3 - Plants vs. Zombies - moja implementáca</w:t>
+          <w:t>Obrázok 3 - Plants vs. Zombies - moja implementácia</w:t>
         </w:r>
         <w:r>
           <w:rPr>
@@ -1212,7 +1214,7 @@
             <w:noProof/>
             <w:webHidden/>
           </w:rPr>
-          <w:instrText xml:space="preserve"> PAGEREF _Toc166871037 \h </w:instrText>
+          <w:instrText xml:space="preserve"> PAGEREF _Toc167026510 \h </w:instrText>
         </w:r>
         <w:r>
           <w:rPr>
@@ -1262,12 +1264,12 @@
           <w:numId w:val="4"/>
         </w:numPr>
       </w:pPr>
-      <w:bookmarkStart w:id="0" w:name="_Toc166870675"/>
+      <w:bookmarkStart w:id="1" w:name="_Toc167026575"/>
       <w:r>
         <w:lastRenderedPageBreak/>
         <w:t>Popis programu</w:t>
       </w:r>
-      <w:bookmarkEnd w:id="0"/>
+      <w:bookmarkEnd w:id="1"/>
     </w:p>
     <w:p>
       <w:pPr>
@@ -1455,7 +1457,7 @@
         <w:pStyle w:val="SPpopisobrazku"/>
         <w:ind w:firstLine="0"/>
       </w:pPr>
-      <w:bookmarkStart w:id="1" w:name="_Toc166871035"/>
+      <w:bookmarkStart w:id="2" w:name="_Toc167026508"/>
       <w:r>
         <w:t xml:space="preserve">Obrázok </w:t>
       </w:r>
@@ -1516,7 +1518,7 @@
       <w:r>
         <w:t>Games</w:t>
       </w:r>
-      <w:bookmarkEnd w:id="1"/>
+      <w:bookmarkEnd w:id="2"/>
       <w:proofErr w:type="spellEnd"/>
     </w:p>
     <w:p>
@@ -1529,7 +1531,13 @@
         <w:pStyle w:val="SPtext"/>
       </w:pPr>
       <w:r>
-        <w:t>Hráč je majiteľom istého fiktívneho domu počas zombie apokalypsy, voči ktorej sa musí obrániť. Celá hra sa odohráva na záhrade hráčovho domu. Hráč musí sadiť rastliny, ktoré útočia na zombie a tým pomáhajú hráčov v obrane.</w:t>
+        <w:t>Hráč je majiteľom istého fiktívneho domu počas zombie apokalypsy, voči ktorej sa musí obrániť. Celá hra sa odohráva na záhrade hráčovho domu. Hráč musí sadiť rastliny, ktoré útočia na zombie a tým pomáhajú hráčov</w:t>
+      </w:r>
+      <w:r>
+        <w:t>i</w:t>
+      </w:r>
+      <w:r>
+        <w:t xml:space="preserve"> v obrane.</w:t>
       </w:r>
     </w:p>
     <w:p>
@@ -1545,18 +1553,24 @@
           <w:numId w:val="4"/>
         </w:numPr>
       </w:pPr>
-      <w:bookmarkStart w:id="2" w:name="_Toc166870676"/>
+      <w:bookmarkStart w:id="3" w:name="_Toc167026576"/>
       <w:r>
         <w:t>Používateľská príručka</w:t>
       </w:r>
-      <w:bookmarkEnd w:id="2"/>
+      <w:bookmarkEnd w:id="3"/>
     </w:p>
     <w:p>
       <w:pPr>
         <w:pStyle w:val="SPtext"/>
       </w:pPr>
       <w:r>
-        <w:t>Po zapnutí programu môžeme dialógové okno, pomocou ktorého vyberieme level, ktorý chceme spustiť. Level vyberieme kliknutím na príslušné tlačidlo.</w:t>
+        <w:t xml:space="preserve">Po zapnutí programu môžeme </w:t>
+      </w:r>
+      <w:r>
+        <w:t xml:space="preserve">vidieť </w:t>
+      </w:r>
+      <w:r>
+        <w:t>dialógové okno, pomocou ktorého vyberieme level, ktorý chceme spustiť. Level vyberieme kliknutím na príslušné tlačidlo.</w:t>
       </w:r>
     </w:p>
     <w:p>
@@ -1612,7 +1626,7 @@
         <w:pStyle w:val="SPpopisobrazku"/>
         <w:ind w:firstLine="0"/>
       </w:pPr>
-      <w:bookmarkStart w:id="3" w:name="_Toc166871036"/>
+      <w:bookmarkStart w:id="4" w:name="_Toc167026509"/>
       <w:r>
         <w:t xml:space="preserve">Obrázok </w:t>
       </w:r>
@@ -1637,7 +1651,7 @@
       <w:r>
         <w:t xml:space="preserve"> - Výber levelu</w:t>
       </w:r>
-      <w:bookmarkEnd w:id="3"/>
+      <w:bookmarkEnd w:id="4"/>
     </w:p>
     <w:p>
       <w:pPr>
@@ -1662,10 +1676,10 @@
       </w:pPr>
       <w:r>
         <w:drawing>
-          <wp:inline distT="0" distB="0" distL="0" distR="0" wp14:anchorId="4B79DBE2" wp14:editId="6259D877">
-            <wp:extent cx="5760720" cy="4187825"/>
-            <wp:effectExtent l="0" t="0" r="0" b="3175"/>
-            <wp:docPr id="1850818249" name="Obrázok 1" descr="Obrázok, na ktorom je snímka obrazovky, zelená, štvorec, pixel&#10;&#10;Automaticky generovaný popis"/>
+          <wp:inline distT="0" distB="0" distL="0" distR="0" wp14:anchorId="53E1135D" wp14:editId="266893CE">
+            <wp:extent cx="5760000" cy="4174368"/>
+            <wp:effectExtent l="0" t="0" r="0" b="0"/>
+            <wp:docPr id="612263187" name="Obrázok 1" descr="Obrázok, na ktorom je text, snímka obrazovky, multimediálny softvér, softvér&#10;&#10;Automaticky generovaný popis"/>
             <wp:cNvGraphicFramePr>
               <a:graphicFrameLocks xmlns:a="http://schemas.openxmlformats.org/drawingml/2006/main" noChangeAspect="1"/>
             </wp:cNvGraphicFramePr>
@@ -1673,23 +1687,30 @@
               <a:graphicData uri="http://schemas.openxmlformats.org/drawingml/2006/picture">
                 <pic:pic xmlns:pic="http://schemas.openxmlformats.org/drawingml/2006/picture">
                   <pic:nvPicPr>
-                    <pic:cNvPr id="1850818249" name="Obrázok 1" descr="Obrázok, na ktorom je snímka obrazovky, zelená, štvorec, pixel&#10;&#10;Automaticky generovaný popis"/>
+                    <pic:cNvPr id="612263187" name="Obrázok 1" descr="Obrázok, na ktorom je text, snímka obrazovky, multimediálny softvér, softvér&#10;&#10;Automaticky generovaný popis"/>
                     <pic:cNvPicPr/>
                   </pic:nvPicPr>
-                  <pic:blipFill>
+                  <pic:blipFill rotWithShape="1">
                     <a:blip r:embed="rId11"/>
-                    <a:stretch>
-                      <a:fillRect/>
-                    </a:stretch>
+                    <a:srcRect l="610" t="3722" r="28131" b="4470"/>
+                    <a:stretch/>
                   </pic:blipFill>
-                  <pic:spPr>
+                  <pic:spPr bwMode="auto">
                     <a:xfrm>
                       <a:off x="0" y="0"/>
-                      <a:ext cx="5760720" cy="4187825"/>
+                      <a:ext cx="5760000" cy="4174368"/>
                     </a:xfrm>
                     <a:prstGeom prst="rect">
                       <a:avLst/>
                     </a:prstGeom>
+                    <a:ln>
+                      <a:noFill/>
+                    </a:ln>
+                    <a:extLst>
+                      <a:ext uri="{53640926-AAD7-44D8-BBD7-CCE9431645EC}">
+                        <a14:shadowObscured xmlns:a14="http://schemas.microsoft.com/office/drawing/2010/main"/>
+                      </a:ext>
+                    </a:extLst>
                   </pic:spPr>
                 </pic:pic>
               </a:graphicData>
@@ -1703,7 +1724,7 @@
         <w:pStyle w:val="SPpopisobrazku"/>
         <w:ind w:firstLine="0"/>
       </w:pPr>
-      <w:bookmarkStart w:id="4" w:name="_Toc166871037"/>
+      <w:bookmarkStart w:id="5" w:name="_Toc167026510"/>
       <w:r>
         <w:t xml:space="preserve">Obrázok </w:t>
       </w:r>
@@ -1753,14 +1774,15 @@
       </w:r>
       <w:proofErr w:type="spellEnd"/>
       <w:r>
-        <w:t xml:space="preserve"> - moja </w:t>
-      </w:r>
-      <w:proofErr w:type="spellStart"/>
-      <w:r>
-        <w:t>implementáca</w:t>
-      </w:r>
-      <w:bookmarkEnd w:id="4"/>
-      <w:proofErr w:type="spellEnd"/>
+        <w:t xml:space="preserve"> - moja implementác</w:t>
+      </w:r>
+      <w:r>
+        <w:t>i</w:t>
+      </w:r>
+      <w:r>
+        <w:t>a</w:t>
+      </w:r>
+      <w:bookmarkEnd w:id="5"/>
     </w:p>
     <w:p>
       <w:pPr>
@@ -1776,11 +1798,11 @@
         </w:numPr>
         <w:ind w:left="993" w:hanging="633"/>
       </w:pPr>
-      <w:bookmarkStart w:id="5" w:name="_Toc166870677"/>
+      <w:bookmarkStart w:id="6" w:name="_Toc167026577"/>
       <w:r>
         <w:t>Riadok s informáciami</w:t>
       </w:r>
-      <w:bookmarkEnd w:id="5"/>
+      <w:bookmarkEnd w:id="6"/>
     </w:p>
     <w:p>
       <w:pPr>
@@ -1836,11 +1858,11 @@
         </w:numPr>
         <w:ind w:left="993" w:hanging="633"/>
       </w:pPr>
-      <w:bookmarkStart w:id="6" w:name="_Toc166870678"/>
+      <w:bookmarkStart w:id="7" w:name="_Toc167026578"/>
       <w:r>
         <w:t>Herná plocha</w:t>
       </w:r>
-      <w:bookmarkEnd w:id="6"/>
+      <w:bookmarkEnd w:id="7"/>
     </w:p>
     <w:p>
       <w:pPr>
@@ -1853,10 +1875,61 @@
         <w:t xml:space="preserve">Ak sa zombie dostane k rastline, začne ju jesť, čím ju môže zničiť. </w:t>
       </w:r>
       <w:r>
-        <w:t>Jednotlivé rastliny a zombie sú popísaní v sekcií nižšie</w:t>
-      </w:r>
-      <w:r>
-        <w:t>.</w:t>
+        <w:t xml:space="preserve">Jednotlivé rastliny a zombie sú popísaní </w:t>
+      </w:r>
+      <w:r>
+        <w:t xml:space="preserve">v sekcií </w:t>
+      </w:r>
+      <w:r>
+        <w:rPr>
+          <w:i/>
+          <w:color w:val="002D72"/>
+        </w:rPr>
+        <w:fldChar w:fldCharType="begin"/>
+      </w:r>
+      <w:r>
+        <w:rPr>
+          <w:i/>
+          <w:color w:val="002D72"/>
+        </w:rPr>
+        <w:instrText xml:space="preserve"> REF _Ref167026923 \h </w:instrText>
+      </w:r>
+      <w:r>
+        <w:rPr>
+          <w:i/>
+          <w:color w:val="002D72"/>
+        </w:rPr>
+      </w:r>
+      <w:r>
+        <w:rPr>
+          <w:i/>
+          <w:color w:val="002D72"/>
+        </w:rPr>
+        <w:instrText xml:space="preserve"> \* MERGEFORMAT </w:instrText>
+      </w:r>
+      <w:r>
+        <w:rPr>
+          <w:i/>
+          <w:color w:val="002D72"/>
+        </w:rPr>
+        <w:fldChar w:fldCharType="separate"/>
+      </w:r>
+      <w:r>
+        <w:rPr>
+          <w:i/>
+          <w:color w:val="002D72"/>
+        </w:rPr>
+        <w:t>Popis rastlín a zombie</w:t>
+      </w:r>
+      <w:r>
+        <w:rPr>
+          <w:i/>
+          <w:color w:val="002D72"/>
+        </w:rPr>
+        <w:fldChar w:fldCharType="end"/>
+      </w:r>
+      <w:r>
+        <w:t xml:space="preserve"> nižšie.</w:t>
       </w:r>
     </w:p>
     <w:p>
@@ -1884,7 +1957,7 @@
         </w:numPr>
         <w:ind w:left="993" w:hanging="633"/>
       </w:pPr>
-      <w:bookmarkStart w:id="7" w:name="_Toc166870679"/>
+      <w:bookmarkStart w:id="8" w:name="_Toc167026579"/>
       <w:proofErr w:type="spellStart"/>
       <w:r>
         <w:t>Head-up</w:t>
@@ -1896,7 +1969,7 @@
       <w:r>
         <w:t xml:space="preserve"> (HUD)</w:t>
       </w:r>
-      <w:bookmarkEnd w:id="7"/>
+      <w:bookmarkEnd w:id="8"/>
     </w:p>
     <w:p>
       <w:pPr>
@@ -1965,20 +2038,6 @@
       <w:pPr>
         <w:pStyle w:val="SPtext"/>
       </w:pPr>
-    </w:p>
-    <w:p>
-      <w:pPr>
-        <w:pStyle w:val="1SPnadpis1"/>
-        <w:numPr>
-          <w:ilvl w:val="0"/>
-          <w:numId w:val="4"/>
-        </w:numPr>
-      </w:pPr>
-      <w:bookmarkStart w:id="8" w:name="_Toc166870680"/>
-      <w:r>
-        <w:t>Popis rastlín a zombie</w:t>
-      </w:r>
-      <w:bookmarkEnd w:id="8"/>
     </w:p>
     <w:p>
       <w:pPr>
@@ -1989,11 +2048,82 @@
         </w:numPr>
         <w:ind w:left="993" w:hanging="633"/>
       </w:pPr>
-      <w:bookmarkStart w:id="9" w:name="_Toc166870681"/>
+      <w:bookmarkStart w:id="9" w:name="_Toc167026580"/>
+      <w:bookmarkStart w:id="10" w:name="_Ref167026813"/>
+      <w:bookmarkStart w:id="11" w:name="_Ref167026824"/>
+      <w:bookmarkStart w:id="12" w:name="_Ref167026831"/>
+      <w:bookmarkStart w:id="13" w:name="_Ref167026833"/>
+      <w:bookmarkStart w:id="14" w:name="_Ref167026834"/>
+      <w:bookmarkStart w:id="15" w:name="_Ref167026854"/>
+      <w:bookmarkStart w:id="16" w:name="_Ref167026859"/>
+      <w:bookmarkStart w:id="17" w:name="_Ref167026910"/>
+      <w:bookmarkStart w:id="18" w:name="_Ref167026914"/>
+      <w:bookmarkStart w:id="19" w:name="_Ref167026920"/>
+      <w:bookmarkStart w:id="20" w:name="_Ref167026923"/>
+      <w:r>
+        <w:t>Koniec hry</w:t>
+      </w:r>
+    </w:p>
+    <w:p>
+      <w:pPr>
+        <w:pStyle w:val="SPtext"/>
+      </w:pPr>
+      <w:r>
+        <w:t>Ak úspešne porazíte všetkých zombie bez toho, aby sa niektorý z nich dostal až k ľavému okraju obrazovky, hra sa skončí</w:t>
+      </w:r>
+      <w:r>
+        <w:t xml:space="preserve"> a vy ste vyhrali</w:t>
+      </w:r>
+      <w:r>
+        <w:t xml:space="preserve">. </w:t>
+      </w:r>
+      <w:r>
+        <w:t>V prípade neúspechu ste prehrali.</w:t>
+      </w:r>
+    </w:p>
+    <w:p>
+      <w:pPr>
+        <w:pStyle w:val="SPtext"/>
+      </w:pPr>
+    </w:p>
+    <w:p>
+      <w:pPr>
+        <w:pStyle w:val="1SPnadpis1"/>
+        <w:numPr>
+          <w:ilvl w:val="0"/>
+          <w:numId w:val="4"/>
+        </w:numPr>
+      </w:pPr>
+      <w:r>
+        <w:t>Popis rastlín a zombie</w:t>
+      </w:r>
+      <w:bookmarkEnd w:id="9"/>
+      <w:bookmarkEnd w:id="10"/>
+      <w:bookmarkEnd w:id="11"/>
+      <w:bookmarkEnd w:id="12"/>
+      <w:bookmarkEnd w:id="13"/>
+      <w:bookmarkEnd w:id="14"/>
+      <w:bookmarkEnd w:id="15"/>
+      <w:bookmarkEnd w:id="16"/>
+      <w:bookmarkEnd w:id="17"/>
+      <w:bookmarkEnd w:id="18"/>
+      <w:bookmarkEnd w:id="19"/>
+      <w:bookmarkEnd w:id="20"/>
+    </w:p>
+    <w:p>
+      <w:pPr>
+        <w:pStyle w:val="1SPnadpis1"/>
+        <w:numPr>
+          <w:ilvl w:val="1"/>
+          <w:numId w:val="4"/>
+        </w:numPr>
+        <w:ind w:left="993" w:hanging="633"/>
+      </w:pPr>
+      <w:bookmarkStart w:id="21" w:name="_Toc167026581"/>
       <w:r>
         <w:t>Popis rastlín</w:t>
       </w:r>
-      <w:bookmarkEnd w:id="9"/>
+      <w:bookmarkEnd w:id="21"/>
     </w:p>
     <w:tbl>
       <w:tblPr>
@@ -2002,10 +2132,10 @@
         <w:tblLook w:val="04A0" w:firstRow="1" w:lastRow="0" w:firstColumn="1" w:lastColumn="0" w:noHBand="0" w:noVBand="1"/>
       </w:tblPr>
       <w:tblGrid>
-        <w:gridCol w:w="1981"/>
-        <w:gridCol w:w="1819"/>
-        <w:gridCol w:w="1154"/>
-        <w:gridCol w:w="4106"/>
+        <w:gridCol w:w="2209"/>
+        <w:gridCol w:w="1743"/>
+        <w:gridCol w:w="1078"/>
+        <w:gridCol w:w="4030"/>
       </w:tblGrid>
       <w:tr>
         <w:trPr>
@@ -2540,6 +2670,161 @@
               <w:pStyle w:val="SPtext"/>
               <w:ind w:firstLine="0"/>
               <w:jc w:val="center"/>
+              <w:rPr>
+                <w:noProof/>
+              </w:rPr>
+            </w:pPr>
+            <w:r>
+              <w:rPr>
+                <w:noProof/>
+              </w:rPr>
+              <w:lastRenderedPageBreak/>
+              <w:drawing>
+                <wp:inline distT="0" distB="0" distL="0" distR="0" wp14:anchorId="6AFC8060" wp14:editId="73D5D2E4">
+                  <wp:extent cx="1265555" cy="1265555"/>
+                  <wp:effectExtent l="0" t="0" r="0" b="0"/>
+                  <wp:docPr id="1725153700" name="Obrázok 1"/>
+                  <wp:cNvGraphicFramePr>
+                    <a:graphicFrameLocks xmlns:a="http://schemas.openxmlformats.org/drawingml/2006/main" noChangeAspect="1"/>
+                  </wp:cNvGraphicFramePr>
+                  <a:graphic xmlns:a="http://schemas.openxmlformats.org/drawingml/2006/main">
+                    <a:graphicData uri="http://schemas.openxmlformats.org/drawingml/2006/picture">
+                      <pic:pic xmlns:pic="http://schemas.openxmlformats.org/drawingml/2006/picture">
+                        <pic:nvPicPr>
+                          <pic:cNvPr id="0" name="Picture 1"/>
+                          <pic:cNvPicPr>
+                            <a:picLocks noChangeAspect="1" noChangeArrowheads="1"/>
+                          </pic:cNvPicPr>
+                        </pic:nvPicPr>
+                        <pic:blipFill>
+                          <a:blip r:embed="rId15">
+                            <a:extLst>
+                              <a:ext uri="{28A0092B-C50C-407E-A947-70E740481C1C}">
+                                <a14:useLocalDpi xmlns:a14="http://schemas.microsoft.com/office/drawing/2010/main" val="0"/>
+                              </a:ext>
+                            </a:extLst>
+                          </a:blip>
+                          <a:srcRect/>
+                          <a:stretch>
+                            <a:fillRect/>
+                          </a:stretch>
+                        </pic:blipFill>
+                        <pic:spPr bwMode="auto">
+                          <a:xfrm>
+                            <a:off x="0" y="0"/>
+                            <a:ext cx="1265555" cy="1265555"/>
+                          </a:xfrm>
+                          <a:prstGeom prst="rect">
+                            <a:avLst/>
+                          </a:prstGeom>
+                          <a:noFill/>
+                          <a:ln>
+                            <a:noFill/>
+                          </a:ln>
+                        </pic:spPr>
+                      </pic:pic>
+                    </a:graphicData>
+                  </a:graphic>
+                </wp:inline>
+              </w:drawing>
+            </w:r>
+          </w:p>
+        </w:tc>
+        <w:tc>
+          <w:tcPr>
+            <w:tcW w:w="1004" w:type="pct"/>
+            <w:vAlign w:val="center"/>
+          </w:tcPr>
+          <w:p>
+            <w:pPr>
+              <w:pStyle w:val="SPtext"/>
+              <w:ind w:firstLine="0"/>
+              <w:cnfStyle w:val="000000000000" w:firstRow="0" w:lastRow="0" w:firstColumn="0" w:lastColumn="0" w:oddVBand="0" w:evenVBand="0" w:oddHBand="0" w:evenHBand="0" w:firstRowFirstColumn="0" w:firstRowLastColumn="0" w:lastRowFirstColumn="0" w:lastRowLastColumn="0"/>
+            </w:pPr>
+            <w:r>
+              <w:t>Ľadový hrach</w:t>
+            </w:r>
+          </w:p>
+        </w:tc>
+        <w:tc>
+          <w:tcPr>
+            <w:tcW w:w="637" w:type="pct"/>
+            <w:vAlign w:val="center"/>
+          </w:tcPr>
+          <w:p>
+            <w:pPr>
+              <w:pStyle w:val="SPtext"/>
+              <w:ind w:firstLine="0"/>
+              <w:cnfStyle w:val="000000000000" w:firstRow="0" w:lastRow="0" w:firstColumn="0" w:lastColumn="0" w:oddVBand="0" w:evenVBand="0" w:oddHBand="0" w:evenHBand="0" w:firstRowFirstColumn="0" w:firstRowLastColumn="0" w:lastRowFirstColumn="0" w:lastRowLastColumn="0"/>
+            </w:pPr>
+            <w:r>
+              <w:t xml:space="preserve">175 </w:t>
+            </w:r>
+            <w:r>
+              <w:rPr>
+                <mc:AlternateContent>
+                  <mc:Choice Requires="w16se"/>
+                  <mc:Fallback>
+                    <w:rFonts w:ascii="Segoe UI Emoji" w:eastAsia="Segoe UI Emoji" w:hAnsi="Segoe UI Emoji" w:cs="Segoe UI Emoji"/>
+                  </mc:Fallback>
+                </mc:AlternateContent>
+              </w:rPr>
+              <mc:AlternateContent>
+                <mc:Choice Requires="w16se">
+                  <w16se:symEx w16se:font="Segoe UI Emoji" w16se:char="2600"/>
+                </mc:Choice>
+                <mc:Fallback>
+                  <w:t>☀</w:t>
+                </mc:Fallback>
+              </mc:AlternateContent>
+            </w:r>
+            <w:r>
+              <w:t>️</w:t>
+            </w:r>
+          </w:p>
+        </w:tc>
+        <w:tc>
+          <w:tcPr>
+            <w:tcW w:w="2266" w:type="pct"/>
+            <w:vAlign w:val="center"/>
+          </w:tcPr>
+          <w:p>
+            <w:pPr>
+              <w:pStyle w:val="SPtext"/>
+              <w:ind w:firstLine="0"/>
+              <w:cnfStyle w:val="000000000000" w:firstRow="0" w:lastRow="0" w:firstColumn="0" w:lastColumn="0" w:oddVBand="0" w:evenVBand="0" w:oddHBand="0" w:evenHBand="0" w:firstRowFirstColumn="0" w:firstRowLastColumn="0" w:lastRowFirstColumn="0" w:lastRowLastColumn="0"/>
+            </w:pPr>
+            <w:r>
+              <w:t>Ľadový hrach je strieľajúca rastlina.</w:t>
+            </w:r>
+          </w:p>
+          <w:p>
+            <w:pPr>
+              <w:pStyle w:val="SPtext"/>
+              <w:ind w:firstLine="0"/>
+              <w:cnfStyle w:val="000000000000" w:firstRow="0" w:lastRow="0" w:firstColumn="0" w:lastColumn="0" w:oddVBand="0" w:evenVBand="0" w:oddHBand="0" w:evenHBand="0" w:firstRowFirstColumn="0" w:firstRowLastColumn="0" w:lastRowFirstColumn="0" w:lastRowLastColumn="0"/>
+            </w:pPr>
+            <w:r>
+              <w:t>Je podobný obyčajnému Hrachu, s jedným rozdielom – zasiahnutý zombie „zamrzne“ a bude pomalší na určitý čas.</w:t>
+            </w:r>
+          </w:p>
+        </w:tc>
+      </w:tr>
+      <w:tr>
+        <w:trPr>
+          <w:cnfStyle w:val="000000100000" w:firstRow="0" w:lastRow="0" w:firstColumn="0" w:lastColumn="0" w:oddVBand="0" w:evenVBand="0" w:oddHBand="1" w:evenHBand="0" w:firstRowFirstColumn="0" w:firstRowLastColumn="0" w:lastRowFirstColumn="0" w:lastRowLastColumn="0"/>
+        </w:trPr>
+        <w:tc>
+          <w:tcPr>
+            <w:cnfStyle w:val="001000000000" w:firstRow="0" w:lastRow="0" w:firstColumn="1" w:lastColumn="0" w:oddVBand="0" w:evenVBand="0" w:oddHBand="0" w:evenHBand="0" w:firstRowFirstColumn="0" w:firstRowLastColumn="0" w:lastRowFirstColumn="0" w:lastRowLastColumn="0"/>
+            <w:tcW w:w="1093" w:type="pct"/>
+            <w:vAlign w:val="center"/>
+          </w:tcPr>
+          <w:p>
+            <w:pPr>
+              <w:pStyle w:val="SPtext"/>
+              <w:ind w:firstLine="0"/>
+              <w:jc w:val="center"/>
             </w:pPr>
             <w:r>
               <w:rPr>
@@ -2563,7 +2848,7 @@
                           </pic:cNvPicPr>
                         </pic:nvPicPr>
                         <pic:blipFill>
-                          <a:blip r:embed="rId15">
+                          <a:blip r:embed="rId16">
                             <a:extLst>
                               <a:ext uri="{28A0092B-C50C-407E-A947-70E740481C1C}">
                                 <a14:useLocalDpi xmlns:a14="http://schemas.microsoft.com/office/drawing/2010/main" val="0"/>
@@ -2605,7 +2890,7 @@
             <w:pPr>
               <w:pStyle w:val="SPtext"/>
               <w:ind w:firstLine="0"/>
-              <w:cnfStyle w:val="000000000000" w:firstRow="0" w:lastRow="0" w:firstColumn="0" w:lastColumn="0" w:oddVBand="0" w:evenVBand="0" w:oddHBand="0" w:evenHBand="0" w:firstRowFirstColumn="0" w:firstRowLastColumn="0" w:lastRowFirstColumn="0" w:lastRowLastColumn="0"/>
+              <w:cnfStyle w:val="000000100000" w:firstRow="0" w:lastRow="0" w:firstColumn="0" w:lastColumn="0" w:oddVBand="0" w:evenVBand="0" w:oddHBand="1" w:evenHBand="0" w:firstRowFirstColumn="0" w:firstRowLastColumn="0" w:lastRowFirstColumn="0" w:lastRowLastColumn="0"/>
             </w:pPr>
             <w:r>
               <w:t>Orech</w:t>
@@ -2621,7 +2906,7 @@
             <w:pPr>
               <w:pStyle w:val="SPtext"/>
               <w:ind w:firstLine="0"/>
-              <w:cnfStyle w:val="000000000000" w:firstRow="0" w:lastRow="0" w:firstColumn="0" w:lastColumn="0" w:oddVBand="0" w:evenVBand="0" w:oddHBand="0" w:evenHBand="0" w:firstRowFirstColumn="0" w:firstRowLastColumn="0" w:lastRowFirstColumn="0" w:lastRowLastColumn="0"/>
+              <w:cnfStyle w:val="000000100000" w:firstRow="0" w:lastRow="0" w:firstColumn="0" w:lastColumn="0" w:oddVBand="0" w:evenVBand="0" w:oddHBand="1" w:evenHBand="0" w:firstRowFirstColumn="0" w:firstRowLastColumn="0" w:lastRowFirstColumn="0" w:lastRowLastColumn="0"/>
             </w:pPr>
             <w:r>
               <w:t xml:space="preserve">50 </w:t>
@@ -2658,10 +2943,164 @@
             <w:pPr>
               <w:pStyle w:val="SPtext"/>
               <w:ind w:firstLine="0"/>
+              <w:cnfStyle w:val="000000100000" w:firstRow="0" w:lastRow="0" w:firstColumn="0" w:lastColumn="0" w:oddVBand="0" w:evenVBand="0" w:oddHBand="1" w:evenHBand="0" w:firstRowFirstColumn="0" w:firstRowLastColumn="0" w:lastRowFirstColumn="0" w:lastRowLastColumn="0"/>
+            </w:pPr>
+            <w:r>
+              <w:t>Orech je pasívna rastlina.</w:t>
+            </w:r>
+          </w:p>
+          <w:p>
+            <w:pPr>
+              <w:pStyle w:val="SPtext"/>
+              <w:ind w:firstLine="0"/>
+              <w:cnfStyle w:val="000000100000" w:firstRow="0" w:lastRow="0" w:firstColumn="0" w:lastColumn="0" w:oddVBand="0" w:evenVBand="0" w:oddHBand="1" w:evenHBand="0" w:firstRowFirstColumn="0" w:firstRowLastColumn="0" w:lastRowFirstColumn="0" w:lastRowLastColumn="0"/>
+            </w:pPr>
+            <w:r>
+              <w:t xml:space="preserve">Nemá žiadnu špeciálnu schopnosť, ale má výrazne vyššiu výdrž ako ostatné rastliny. </w:t>
+            </w:r>
+          </w:p>
+        </w:tc>
+      </w:tr>
+      <w:tr>
+        <w:tc>
+          <w:tcPr>
+            <w:cnfStyle w:val="001000000000" w:firstRow="0" w:lastRow="0" w:firstColumn="1" w:lastColumn="0" w:oddVBand="0" w:evenVBand="0" w:oddHBand="0" w:evenHBand="0" w:firstRowFirstColumn="0" w:firstRowLastColumn="0" w:lastRowFirstColumn="0" w:lastRowLastColumn="0"/>
+            <w:tcW w:w="1093" w:type="pct"/>
+            <w:vAlign w:val="center"/>
+          </w:tcPr>
+          <w:p>
+            <w:pPr>
+              <w:pStyle w:val="SPtext"/>
+              <w:ind w:firstLine="0"/>
+              <w:jc w:val="center"/>
+              <w:rPr>
+                <w:noProof/>
+              </w:rPr>
+            </w:pPr>
+            <w:r>
+              <w:rPr>
+                <w:noProof/>
+              </w:rPr>
+              <w:drawing>
+                <wp:inline distT="0" distB="0" distL="0" distR="0" wp14:anchorId="7AA7DC22" wp14:editId="6E54F7F9">
+                  <wp:extent cx="1265555" cy="1063536"/>
+                  <wp:effectExtent l="0" t="0" r="0" b="0"/>
+                  <wp:docPr id="846574361" name="Obrázok 2"/>
+                  <wp:cNvGraphicFramePr>
+                    <a:graphicFrameLocks xmlns:a="http://schemas.openxmlformats.org/drawingml/2006/main" noChangeAspect="1"/>
+                  </wp:cNvGraphicFramePr>
+                  <a:graphic xmlns:a="http://schemas.openxmlformats.org/drawingml/2006/main">
+                    <a:graphicData uri="http://schemas.openxmlformats.org/drawingml/2006/picture">
+                      <pic:pic xmlns:pic="http://schemas.openxmlformats.org/drawingml/2006/picture">
+                        <pic:nvPicPr>
+                          <pic:cNvPr id="0" name="Picture 2"/>
+                          <pic:cNvPicPr>
+                            <a:picLocks noChangeAspect="1" noChangeArrowheads="1"/>
+                          </pic:cNvPicPr>
+                        </pic:nvPicPr>
+                        <pic:blipFill rotWithShape="1">
+                          <a:blip r:embed="rId17">
+                            <a:extLst>
+                              <a:ext uri="{28A0092B-C50C-407E-A947-70E740481C1C}">
+                                <a14:useLocalDpi xmlns:a14="http://schemas.microsoft.com/office/drawing/2010/main" val="0"/>
+                              </a:ext>
+                            </a:extLst>
+                          </a:blip>
+                          <a:srcRect t="15963"/>
+                          <a:stretch/>
+                        </pic:blipFill>
+                        <pic:spPr bwMode="auto">
+                          <a:xfrm>
+                            <a:off x="0" y="0"/>
+                            <a:ext cx="1265555" cy="1063536"/>
+                          </a:xfrm>
+                          <a:prstGeom prst="rect">
+                            <a:avLst/>
+                          </a:prstGeom>
+                          <a:noFill/>
+                          <a:ln>
+                            <a:noFill/>
+                          </a:ln>
+                          <a:extLst>
+                            <a:ext uri="{53640926-AAD7-44D8-BBD7-CCE9431645EC}">
+                              <a14:shadowObscured xmlns:a14="http://schemas.microsoft.com/office/drawing/2010/main"/>
+                            </a:ext>
+                          </a:extLst>
+                        </pic:spPr>
+                      </pic:pic>
+                    </a:graphicData>
+                  </a:graphic>
+                </wp:inline>
+              </w:drawing>
+            </w:r>
+          </w:p>
+        </w:tc>
+        <w:tc>
+          <w:tcPr>
+            <w:tcW w:w="1004" w:type="pct"/>
+            <w:vAlign w:val="center"/>
+          </w:tcPr>
+          <w:p>
+            <w:pPr>
+              <w:pStyle w:val="SPtext"/>
+              <w:ind w:firstLine="0"/>
               <w:cnfStyle w:val="000000000000" w:firstRow="0" w:lastRow="0" w:firstColumn="0" w:lastColumn="0" w:oddVBand="0" w:evenVBand="0" w:oddHBand="0" w:evenHBand="0" w:firstRowFirstColumn="0" w:firstRowLastColumn="0" w:lastRowFirstColumn="0" w:lastRowLastColumn="0"/>
             </w:pPr>
             <w:r>
-              <w:t>Orech je pasívna rastlina.</w:t>
+              <w:t>Zemiak</w:t>
+            </w:r>
+          </w:p>
+        </w:tc>
+        <w:tc>
+          <w:tcPr>
+            <w:tcW w:w="637" w:type="pct"/>
+            <w:vAlign w:val="center"/>
+          </w:tcPr>
+          <w:p>
+            <w:pPr>
+              <w:pStyle w:val="SPtext"/>
+              <w:ind w:firstLine="0"/>
+              <w:cnfStyle w:val="000000000000" w:firstRow="0" w:lastRow="0" w:firstColumn="0" w:lastColumn="0" w:oddVBand="0" w:evenVBand="0" w:oddHBand="0" w:evenHBand="0" w:firstRowFirstColumn="0" w:firstRowLastColumn="0" w:lastRowFirstColumn="0" w:lastRowLastColumn="0"/>
+            </w:pPr>
+            <w:r>
+              <w:t xml:space="preserve">25 </w:t>
+            </w:r>
+            <w:r>
+              <w:rPr>
+                <mc:AlternateContent>
+                  <mc:Choice Requires="w16se"/>
+                  <mc:Fallback>
+                    <w:rFonts w:ascii="Segoe UI Emoji" w:eastAsia="Segoe UI Emoji" w:hAnsi="Segoe UI Emoji" w:cs="Segoe UI Emoji"/>
+                  </mc:Fallback>
+                </mc:AlternateContent>
+              </w:rPr>
+              <mc:AlternateContent>
+                <mc:Choice Requires="w16se">
+                  <w16se:symEx w16se:font="Segoe UI Emoji" w16se:char="2600"/>
+                </mc:Choice>
+                <mc:Fallback>
+                  <w:t>☀</w:t>
+                </mc:Fallback>
+              </mc:AlternateContent>
+            </w:r>
+            <w:r>
+              <w:t>️</w:t>
+            </w:r>
+          </w:p>
+        </w:tc>
+        <w:tc>
+          <w:tcPr>
+            <w:tcW w:w="2266" w:type="pct"/>
+            <w:vAlign w:val="center"/>
+          </w:tcPr>
+          <w:p>
+            <w:pPr>
+              <w:pStyle w:val="SPtext"/>
+              <w:ind w:firstLine="0"/>
+              <w:cnfStyle w:val="000000000000" w:firstRow="0" w:lastRow="0" w:firstColumn="0" w:lastColumn="0" w:oddVBand="0" w:evenVBand="0" w:oddHBand="0" w:evenHBand="0" w:firstRowFirstColumn="0" w:firstRowLastColumn="0" w:lastRowFirstColumn="0" w:lastRowLastColumn="0"/>
+            </w:pPr>
+            <w:r>
+              <w:t>Zemiak je výbušná rastlina.</w:t>
             </w:r>
           </w:p>
           <w:p>
@@ -2671,7 +3110,10 @@
               <w:cnfStyle w:val="000000000000" w:firstRow="0" w:lastRow="0" w:firstColumn="0" w:lastColumn="0" w:oddVBand="0" w:evenVBand="0" w:oddHBand="0" w:evenHBand="0" w:firstRowFirstColumn="0" w:firstRowLastColumn="0" w:lastRowFirstColumn="0" w:lastRowLastColumn="0"/>
             </w:pPr>
             <w:r>
-              <w:t xml:space="preserve">Nemá žiadnu špeciálnu schopnosť, ale má výrazne vyššiu výdrž ako ostatné rastliny. </w:t>
+              <w:t xml:space="preserve">Vybuchne pri kontakte so zombie, </w:t>
+            </w:r>
+            <w:r>
+              <w:t>čo spôsobí odstránenie aj zombie, aj zemiaku.</w:t>
             </w:r>
           </w:p>
         </w:tc>
@@ -2693,23 +3135,24 @@
         </w:numPr>
         <w:ind w:left="993" w:hanging="633"/>
       </w:pPr>
-      <w:bookmarkStart w:id="10" w:name="_Toc166870682"/>
+      <w:bookmarkStart w:id="22" w:name="_Toc167026582"/>
       <w:r>
         <w:t>Popis zombie</w:t>
       </w:r>
-      <w:bookmarkEnd w:id="10"/>
+      <w:bookmarkEnd w:id="22"/>
     </w:p>
     <w:tbl>
       <w:tblPr>
         <w:tblStyle w:val="Tabukasozoznamom4zvraznenie4"/>
-        <w:tblW w:w="5000" w:type="pct"/>
+        <w:tblW w:w="5003" w:type="pct"/>
+        <w:tblLayout w:type="fixed"/>
         <w:tblLook w:val="04A0" w:firstRow="1" w:lastRow="0" w:firstColumn="1" w:lastColumn="0" w:noHBand="0" w:noVBand="1"/>
       </w:tblPr>
       <w:tblGrid>
-        <w:gridCol w:w="2228"/>
-        <w:gridCol w:w="2227"/>
-        <w:gridCol w:w="1122"/>
-        <w:gridCol w:w="3485"/>
+        <w:gridCol w:w="2230"/>
+        <w:gridCol w:w="2869"/>
+        <w:gridCol w:w="992"/>
+        <w:gridCol w:w="2976"/>
       </w:tblGrid>
       <w:tr>
         <w:trPr>
@@ -2719,7 +3162,7 @@
         <w:tc>
           <w:tcPr>
             <w:cnfStyle w:val="001000000000" w:firstRow="0" w:lastRow="0" w:firstColumn="1" w:lastColumn="0" w:oddVBand="0" w:evenVBand="0" w:oddHBand="0" w:evenHBand="0" w:firstRowFirstColumn="0" w:firstRowLastColumn="0" w:lastRowFirstColumn="0" w:lastRowLastColumn="0"/>
-            <w:tcW w:w="1229" w:type="pct"/>
+            <w:tcW w:w="1230" w:type="pct"/>
             <w:vAlign w:val="center"/>
           </w:tcPr>
           <w:p>
@@ -2735,7 +3178,7 @@
         </w:tc>
         <w:tc>
           <w:tcPr>
-            <w:tcW w:w="1229" w:type="pct"/>
+            <w:tcW w:w="1582" w:type="pct"/>
             <w:vAlign w:val="center"/>
           </w:tcPr>
           <w:p>
@@ -2751,7 +3194,7 @@
         </w:tc>
         <w:tc>
           <w:tcPr>
-            <w:tcW w:w="619" w:type="pct"/>
+            <w:tcW w:w="547" w:type="pct"/>
             <w:vAlign w:val="center"/>
           </w:tcPr>
           <w:p>
@@ -2770,7 +3213,7 @@
         </w:tc>
         <w:tc>
           <w:tcPr>
-            <w:tcW w:w="1924" w:type="pct"/>
+            <w:tcW w:w="1642" w:type="pct"/>
             <w:vAlign w:val="center"/>
           </w:tcPr>
           <w:p>
@@ -2792,7 +3235,7 @@
         <w:tc>
           <w:tcPr>
             <w:cnfStyle w:val="001000000000" w:firstRow="0" w:lastRow="0" w:firstColumn="1" w:lastColumn="0" w:oddVBand="0" w:evenVBand="0" w:oddHBand="0" w:evenHBand="0" w:firstRowFirstColumn="0" w:firstRowLastColumn="0" w:lastRowFirstColumn="0" w:lastRowLastColumn="0"/>
-            <w:tcW w:w="1229" w:type="pct"/>
+            <w:tcW w:w="1230" w:type="pct"/>
             <w:vAlign w:val="center"/>
           </w:tcPr>
           <w:p>
@@ -2806,7 +3249,7 @@
                 <w:noProof/>
               </w:rPr>
               <w:drawing>
-                <wp:inline distT="0" distB="0" distL="0" distR="0" wp14:anchorId="5B89DCAF" wp14:editId="713A6022">
+                <wp:inline distT="0" distB="0" distL="0" distR="0" wp14:anchorId="5B89DCAF" wp14:editId="38E2E30E">
                   <wp:extent cx="900000" cy="1483200"/>
                   <wp:effectExtent l="0" t="0" r="0" b="3175"/>
                   <wp:docPr id="1879404114" name="Obrázok 10"/>
@@ -2823,7 +3266,7 @@
                           </pic:cNvPicPr>
                         </pic:nvPicPr>
                         <pic:blipFill rotWithShape="1">
-                          <a:blip r:embed="rId16" cstate="print">
+                          <a:blip r:embed="rId18" cstate="print">
                             <a:extLst>
                               <a:ext uri="{28A0092B-C50C-407E-A947-70E740481C1C}">
                                 <a14:useLocalDpi xmlns:a14="http://schemas.microsoft.com/office/drawing/2010/main" val="0"/>
@@ -2861,7 +3304,7 @@
         </w:tc>
         <w:tc>
           <w:tcPr>
-            <w:tcW w:w="1229" w:type="pct"/>
+            <w:tcW w:w="1582" w:type="pct"/>
             <w:vAlign w:val="center"/>
           </w:tcPr>
           <w:p>
@@ -2877,7 +3320,7 @@
         </w:tc>
         <w:tc>
           <w:tcPr>
-            <w:tcW w:w="619" w:type="pct"/>
+            <w:tcW w:w="547" w:type="pct"/>
             <w:vAlign w:val="center"/>
           </w:tcPr>
           <w:p>
@@ -2893,7 +3336,7 @@
         </w:tc>
         <w:tc>
           <w:tcPr>
-            <w:tcW w:w="1924" w:type="pct"/>
+            <w:tcW w:w="1642" w:type="pct"/>
             <w:vAlign w:val="center"/>
           </w:tcPr>
           <w:p>
@@ -2921,7 +3364,7 @@
         <w:tc>
           <w:tcPr>
             <w:cnfStyle w:val="001000000000" w:firstRow="0" w:lastRow="0" w:firstColumn="1" w:lastColumn="0" w:oddVBand="0" w:evenVBand="0" w:oddHBand="0" w:evenHBand="0" w:firstRowFirstColumn="0" w:firstRowLastColumn="0" w:lastRowFirstColumn="0" w:lastRowLastColumn="0"/>
-            <w:tcW w:w="1229" w:type="pct"/>
+            <w:tcW w:w="1230" w:type="pct"/>
             <w:vAlign w:val="center"/>
           </w:tcPr>
           <w:p>
@@ -2934,8 +3377,9 @@
               <w:rPr>
                 <w:noProof/>
               </w:rPr>
+              <w:lastRenderedPageBreak/>
               <w:drawing>
-                <wp:inline distT="0" distB="0" distL="0" distR="0" wp14:anchorId="696BD7B3" wp14:editId="66BCBA0D">
+                <wp:inline distT="0" distB="0" distL="0" distR="0" wp14:anchorId="696BD7B3" wp14:editId="5CCCD3B6">
                   <wp:extent cx="900000" cy="1758000"/>
                   <wp:effectExtent l="0" t="0" r="0" b="0"/>
                   <wp:docPr id="949437152" name="Obrázok 11"/>
@@ -2952,7 +3396,7 @@
                           </pic:cNvPicPr>
                         </pic:nvPicPr>
                         <pic:blipFill rotWithShape="1">
-                          <a:blip r:embed="rId17" cstate="print">
+                          <a:blip r:embed="rId19" cstate="print">
                             <a:extLst>
                               <a:ext uri="{28A0092B-C50C-407E-A947-70E740481C1C}">
                                 <a14:useLocalDpi xmlns:a14="http://schemas.microsoft.com/office/drawing/2010/main" val="0"/>
@@ -2990,7 +3434,7 @@
         </w:tc>
         <w:tc>
           <w:tcPr>
-            <w:tcW w:w="1229" w:type="pct"/>
+            <w:tcW w:w="1582" w:type="pct"/>
             <w:vAlign w:val="center"/>
           </w:tcPr>
           <w:p>
@@ -3011,7 +3455,7 @@
         </w:tc>
         <w:tc>
           <w:tcPr>
-            <w:tcW w:w="619" w:type="pct"/>
+            <w:tcW w:w="547" w:type="pct"/>
             <w:vAlign w:val="center"/>
           </w:tcPr>
           <w:p>
@@ -3027,7 +3471,7 @@
         </w:tc>
         <w:tc>
           <w:tcPr>
-            <w:tcW w:w="1924" w:type="pct"/>
+            <w:tcW w:w="1642" w:type="pct"/>
             <w:vAlign w:val="center"/>
           </w:tcPr>
           <w:p>
@@ -3057,6 +3501,9 @@
             <w:proofErr w:type="spellEnd"/>
             <w:r>
               <w:t xml:space="preserve"> má zombie o 10 životov viac ako normálny zombie</w:t>
+            </w:r>
+            <w:r>
+              <w:t>.</w:t>
             </w:r>
           </w:p>
         </w:tc>
@@ -3068,7 +3515,7 @@
         <w:tc>
           <w:tcPr>
             <w:cnfStyle w:val="001000000000" w:firstRow="0" w:lastRow="0" w:firstColumn="1" w:lastColumn="0" w:oddVBand="0" w:evenVBand="0" w:oddHBand="0" w:evenHBand="0" w:firstRowFirstColumn="0" w:firstRowLastColumn="0" w:lastRowFirstColumn="0" w:lastRowLastColumn="0"/>
-            <w:tcW w:w="1229" w:type="pct"/>
+            <w:tcW w:w="1230" w:type="pct"/>
             <w:vAlign w:val="center"/>
           </w:tcPr>
           <w:p>
@@ -3082,7 +3529,7 @@
                 <w:noProof/>
               </w:rPr>
               <w:drawing>
-                <wp:inline distT="0" distB="0" distL="0" distR="0" wp14:anchorId="585CFF18" wp14:editId="30A28B0A">
+                <wp:inline distT="0" distB="0" distL="0" distR="0" wp14:anchorId="585CFF18" wp14:editId="0CBA293D">
                   <wp:extent cx="900000" cy="1800000"/>
                   <wp:effectExtent l="0" t="0" r="0" b="0"/>
                   <wp:docPr id="1162378476" name="Obrázok 12"/>
@@ -3099,7 +3546,7 @@
                           </pic:cNvPicPr>
                         </pic:nvPicPr>
                         <pic:blipFill>
-                          <a:blip r:embed="rId18" cstate="print">
+                          <a:blip r:embed="rId20" cstate="print">
                             <a:extLst>
                               <a:ext uri="{28A0092B-C50C-407E-A947-70E740481C1C}">
                                 <a14:useLocalDpi xmlns:a14="http://schemas.microsoft.com/office/drawing/2010/main" val="0"/>
@@ -3134,7 +3581,7 @@
         </w:tc>
         <w:tc>
           <w:tcPr>
-            <w:tcW w:w="1229" w:type="pct"/>
+            <w:tcW w:w="1582" w:type="pct"/>
             <w:vAlign w:val="center"/>
           </w:tcPr>
           <w:p>
@@ -3150,7 +3597,7 @@
         </w:tc>
         <w:tc>
           <w:tcPr>
-            <w:tcW w:w="619" w:type="pct"/>
+            <w:tcW w:w="547" w:type="pct"/>
             <w:vAlign w:val="center"/>
           </w:tcPr>
           <w:p>
@@ -3166,7 +3613,7 @@
         </w:tc>
         <w:tc>
           <w:tcPr>
-            <w:tcW w:w="1924" w:type="pct"/>
+            <w:tcW w:w="1642" w:type="pct"/>
             <w:vAlign w:val="center"/>
           </w:tcPr>
           <w:p>
@@ -3178,6 +3625,274 @@
             <w:r>
               <w:t>Zombie s vedrom na hlave. Vďaka vedru má zombie o 20 životov viac ako normálny zombie</w:t>
             </w:r>
+            <w:r>
+              <w:t>.</w:t>
+            </w:r>
+          </w:p>
+        </w:tc>
+      </w:tr>
+      <w:tr>
+        <w:tc>
+          <w:tcPr>
+            <w:cnfStyle w:val="001000000000" w:firstRow="0" w:lastRow="0" w:firstColumn="1" w:lastColumn="0" w:oddVBand="0" w:evenVBand="0" w:oddHBand="0" w:evenHBand="0" w:firstRowFirstColumn="0" w:firstRowLastColumn="0" w:lastRowFirstColumn="0" w:lastRowLastColumn="0"/>
+            <w:tcW w:w="1230" w:type="pct"/>
+            <w:vAlign w:val="center"/>
+          </w:tcPr>
+          <w:p>
+            <w:pPr>
+              <w:pStyle w:val="SPtext"/>
+              <w:ind w:firstLine="0"/>
+              <w:jc w:val="center"/>
+              <w:rPr>
+                <w:noProof/>
+              </w:rPr>
+            </w:pPr>
+            <w:r>
+              <w:rPr>
+                <w:i/>
+                <w:iCs/>
+                <w:noProof/>
+              </w:rPr>
+              <w:drawing>
+                <wp:inline distT="0" distB="0" distL="0" distR="0" wp14:anchorId="470403C1" wp14:editId="4A385CBE">
+                  <wp:extent cx="1008776" cy="1653540"/>
+                  <wp:effectExtent l="0" t="0" r="1270" b="3810"/>
+                  <wp:docPr id="1981539572" name="Obrázok 4"/>
+                  <wp:cNvGraphicFramePr>
+                    <a:graphicFrameLocks xmlns:a="http://schemas.openxmlformats.org/drawingml/2006/main" noChangeAspect="1"/>
+                  </wp:cNvGraphicFramePr>
+                  <a:graphic xmlns:a="http://schemas.openxmlformats.org/drawingml/2006/main">
+                    <a:graphicData uri="http://schemas.openxmlformats.org/drawingml/2006/picture">
+                      <pic:pic xmlns:pic="http://schemas.openxmlformats.org/drawingml/2006/picture">
+                        <pic:nvPicPr>
+                          <pic:cNvPr id="0" name="Picture 4"/>
+                          <pic:cNvPicPr>
+                            <a:picLocks noChangeAspect="1" noChangeArrowheads="1"/>
+                          </pic:cNvPicPr>
+                        </pic:nvPicPr>
+                        <pic:blipFill rotWithShape="1">
+                          <a:blip r:embed="rId21">
+                            <a:extLst>
+                              <a:ext uri="{28A0092B-C50C-407E-A947-70E740481C1C}">
+                                <a14:useLocalDpi xmlns:a14="http://schemas.microsoft.com/office/drawing/2010/main" val="0"/>
+                              </a:ext>
+                            </a:extLst>
+                          </a:blip>
+                          <a:srcRect l="16716" t="13059" r="3524"/>
+                          <a:stretch/>
+                        </pic:blipFill>
+                        <pic:spPr bwMode="auto">
+                          <a:xfrm>
+                            <a:off x="0" y="0"/>
+                            <a:ext cx="1009407" cy="1654574"/>
+                          </a:xfrm>
+                          <a:prstGeom prst="rect">
+                            <a:avLst/>
+                          </a:prstGeom>
+                          <a:noFill/>
+                          <a:ln>
+                            <a:noFill/>
+                          </a:ln>
+                          <a:extLst>
+                            <a:ext uri="{53640926-AAD7-44D8-BBD7-CCE9431645EC}">
+                              <a14:shadowObscured xmlns:a14="http://schemas.microsoft.com/office/drawing/2010/main"/>
+                            </a:ext>
+                          </a:extLst>
+                        </pic:spPr>
+                      </pic:pic>
+                    </a:graphicData>
+                  </a:graphic>
+                </wp:inline>
+              </w:drawing>
+            </w:r>
+          </w:p>
+        </w:tc>
+        <w:tc>
+          <w:tcPr>
+            <w:tcW w:w="1582" w:type="pct"/>
+            <w:vAlign w:val="center"/>
+          </w:tcPr>
+          <w:p>
+            <w:pPr>
+              <w:pStyle w:val="SPtext"/>
+              <w:ind w:firstLine="0"/>
+              <w:cnfStyle w:val="000000000000" w:firstRow="0" w:lastRow="0" w:firstColumn="0" w:lastColumn="0" w:oddVBand="0" w:evenVBand="0" w:oddHBand="0" w:evenHBand="0" w:firstRowFirstColumn="0" w:firstRowLastColumn="0" w:lastRowFirstColumn="0" w:lastRowLastColumn="0"/>
+            </w:pPr>
+            <w:r>
+              <w:t>Zombie Hlavný Tan</w:t>
+            </w:r>
+            <w:r>
+              <w:t>e</w:t>
+            </w:r>
+            <w:r>
+              <w:t>čník</w:t>
+            </w:r>
+          </w:p>
+        </w:tc>
+        <w:tc>
+          <w:tcPr>
+            <w:tcW w:w="547" w:type="pct"/>
+            <w:vAlign w:val="center"/>
+          </w:tcPr>
+          <w:p>
+            <w:pPr>
+              <w:pStyle w:val="SPtext"/>
+              <w:ind w:firstLine="0"/>
+              <w:cnfStyle w:val="000000000000" w:firstRow="0" w:lastRow="0" w:firstColumn="0" w:lastColumn="0" w:oddVBand="0" w:evenVBand="0" w:oddHBand="0" w:evenHBand="0" w:firstRowFirstColumn="0" w:firstRowLastColumn="0" w:lastRowFirstColumn="0" w:lastRowLastColumn="0"/>
+            </w:pPr>
+            <w:r>
+              <w:t>10</w:t>
+            </w:r>
+          </w:p>
+        </w:tc>
+        <w:tc>
+          <w:tcPr>
+            <w:tcW w:w="1642" w:type="pct"/>
+            <w:vAlign w:val="center"/>
+          </w:tcPr>
+          <w:p>
+            <w:pPr>
+              <w:pStyle w:val="SPtext"/>
+              <w:ind w:firstLine="0"/>
+              <w:cnfStyle w:val="000000000000" w:firstRow="0" w:lastRow="0" w:firstColumn="0" w:lastColumn="0" w:oddVBand="0" w:evenVBand="0" w:oddHBand="0" w:evenHBand="0" w:firstRowFirstColumn="0" w:firstRowLastColumn="0" w:lastRowFirstColumn="0" w:lastRowLastColumn="0"/>
+            </w:pPr>
+            <w:r>
+              <w:t>Zombie Hlavný Tanečník je špeciálny v tom, že v určitý čas okolo seba zjaví Vedľajších Tanečníkov na jeho obranu.</w:t>
+            </w:r>
+          </w:p>
+        </w:tc>
+      </w:tr>
+      <w:tr>
+        <w:trPr>
+          <w:cnfStyle w:val="000000100000" w:firstRow="0" w:lastRow="0" w:firstColumn="0" w:lastColumn="0" w:oddVBand="0" w:evenVBand="0" w:oddHBand="1" w:evenHBand="0" w:firstRowFirstColumn="0" w:firstRowLastColumn="0" w:lastRowFirstColumn="0" w:lastRowLastColumn="0"/>
+        </w:trPr>
+        <w:tc>
+          <w:tcPr>
+            <w:cnfStyle w:val="001000000000" w:firstRow="0" w:lastRow="0" w:firstColumn="1" w:lastColumn="0" w:oddVBand="0" w:evenVBand="0" w:oddHBand="0" w:evenHBand="0" w:firstRowFirstColumn="0" w:firstRowLastColumn="0" w:lastRowFirstColumn="0" w:lastRowLastColumn="0"/>
+            <w:tcW w:w="1230" w:type="pct"/>
+            <w:vAlign w:val="center"/>
+          </w:tcPr>
+          <w:p>
+            <w:pPr>
+              <w:pStyle w:val="SPtext"/>
+              <w:ind w:firstLine="0"/>
+              <w:jc w:val="center"/>
+              <w:rPr>
+                <w:noProof/>
+              </w:rPr>
+            </w:pPr>
+            <w:r>
+              <w:rPr>
+                <w:i/>
+                <w:iCs/>
+                <w:noProof/>
+              </w:rPr>
+              <w:drawing>
+                <wp:inline distT="0" distB="0" distL="0" distR="0" wp14:anchorId="7F534D47" wp14:editId="4EFCA26F">
+                  <wp:extent cx="1265555" cy="1698379"/>
+                  <wp:effectExtent l="0" t="0" r="0" b="0"/>
+                  <wp:docPr id="820384947" name="Obrázok 5"/>
+                  <wp:cNvGraphicFramePr>
+                    <a:graphicFrameLocks xmlns:a="http://schemas.openxmlformats.org/drawingml/2006/main" noChangeAspect="1"/>
+                  </wp:cNvGraphicFramePr>
+                  <a:graphic xmlns:a="http://schemas.openxmlformats.org/drawingml/2006/main">
+                    <a:graphicData uri="http://schemas.openxmlformats.org/drawingml/2006/picture">
+                      <pic:pic xmlns:pic="http://schemas.openxmlformats.org/drawingml/2006/picture">
+                        <pic:nvPicPr>
+                          <pic:cNvPr id="0" name="Picture 5"/>
+                          <pic:cNvPicPr>
+                            <a:picLocks noChangeAspect="1" noChangeArrowheads="1"/>
+                          </pic:cNvPicPr>
+                        </pic:nvPicPr>
+                        <pic:blipFill rotWithShape="1">
+                          <a:blip r:embed="rId22">
+                            <a:extLst>
+                              <a:ext uri="{28A0092B-C50C-407E-A947-70E740481C1C}">
+                                <a14:useLocalDpi xmlns:a14="http://schemas.microsoft.com/office/drawing/2010/main" val="0"/>
+                              </a:ext>
+                            </a:extLst>
+                          </a:blip>
+                          <a:srcRect t="10757"/>
+                          <a:stretch/>
+                        </pic:blipFill>
+                        <pic:spPr bwMode="auto">
+                          <a:xfrm>
+                            <a:off x="0" y="0"/>
+                            <a:ext cx="1265555" cy="1698379"/>
+                          </a:xfrm>
+                          <a:prstGeom prst="rect">
+                            <a:avLst/>
+                          </a:prstGeom>
+                          <a:noFill/>
+                          <a:ln>
+                            <a:noFill/>
+                          </a:ln>
+                          <a:extLst>
+                            <a:ext uri="{53640926-AAD7-44D8-BBD7-CCE9431645EC}">
+                              <a14:shadowObscured xmlns:a14="http://schemas.microsoft.com/office/drawing/2010/main"/>
+                            </a:ext>
+                          </a:extLst>
+                        </pic:spPr>
+                      </pic:pic>
+                    </a:graphicData>
+                  </a:graphic>
+                </wp:inline>
+              </w:drawing>
+            </w:r>
+          </w:p>
+        </w:tc>
+        <w:tc>
+          <w:tcPr>
+            <w:tcW w:w="1582" w:type="pct"/>
+            <w:vAlign w:val="center"/>
+          </w:tcPr>
+          <w:p>
+            <w:pPr>
+              <w:pStyle w:val="SPtext"/>
+              <w:ind w:firstLine="0"/>
+              <w:cnfStyle w:val="000000100000" w:firstRow="0" w:lastRow="0" w:firstColumn="0" w:lastColumn="0" w:oddVBand="0" w:evenVBand="0" w:oddHBand="1" w:evenHBand="0" w:firstRowFirstColumn="0" w:firstRowLastColumn="0" w:lastRowFirstColumn="0" w:lastRowLastColumn="0"/>
+            </w:pPr>
+            <w:r>
+              <w:t xml:space="preserve">Zombie Vedľajší </w:t>
+            </w:r>
+            <w:r>
+              <w:t>T</w:t>
+            </w:r>
+            <w:r>
+              <w:t>anečník</w:t>
+            </w:r>
+          </w:p>
+        </w:tc>
+        <w:tc>
+          <w:tcPr>
+            <w:tcW w:w="547" w:type="pct"/>
+            <w:vAlign w:val="center"/>
+          </w:tcPr>
+          <w:p>
+            <w:pPr>
+              <w:pStyle w:val="SPtext"/>
+              <w:ind w:firstLine="0"/>
+              <w:cnfStyle w:val="000000100000" w:firstRow="0" w:lastRow="0" w:firstColumn="0" w:lastColumn="0" w:oddVBand="0" w:evenVBand="0" w:oddHBand="1" w:evenHBand="0" w:firstRowFirstColumn="0" w:firstRowLastColumn="0" w:lastRowFirstColumn="0" w:lastRowLastColumn="0"/>
+            </w:pPr>
+            <w:r>
+              <w:t>10</w:t>
+            </w:r>
+          </w:p>
+        </w:tc>
+        <w:tc>
+          <w:tcPr>
+            <w:tcW w:w="1642" w:type="pct"/>
+            <w:vAlign w:val="center"/>
+          </w:tcPr>
+          <w:p>
+            <w:pPr>
+              <w:pStyle w:val="SPtext"/>
+              <w:ind w:firstLine="0"/>
+              <w:cnfStyle w:val="000000100000" w:firstRow="0" w:lastRow="0" w:firstColumn="0" w:lastColumn="0" w:oddVBand="0" w:evenVBand="0" w:oddHBand="1" w:evenHBand="0" w:firstRowFirstColumn="0" w:firstRowLastColumn="0" w:lastRowFirstColumn="0" w:lastRowLastColumn="0"/>
+            </w:pPr>
+            <w:r>
+              <w:t xml:space="preserve">Zombie Vedľajší Tanečník sa líši od ostatných iba v spôsobe zjavovania – nemôže sa zjaviť ako ostatní, iba pomocou Hlavného Tanečníka </w:t>
+            </w:r>
           </w:p>
         </w:tc>
       </w:tr>
@@ -3185,10 +3900,6 @@
     <w:p>
       <w:pPr>
         <w:pStyle w:val="SPtext"/>
-        <w:rPr>
-          <w:i/>
-          <w:iCs/>
-        </w:rPr>
       </w:pPr>
       <w:r>
         <w:rPr>
@@ -3234,8 +3945,8 @@
       </w:r>
     </w:p>
     <w:sectPr>
-      <w:headerReference w:type="default" r:id="rId19"/>
-      <w:footerReference w:type="default" r:id="rId20"/>
+      <w:headerReference w:type="default" r:id="rId23"/>
+      <w:footerReference w:type="default" r:id="rId24"/>
       <w:pgSz w:w="11906" w:h="16838"/>
       <w:pgMar w:top="1417" w:right="1417" w:bottom="1417" w:left="1417" w:header="708" w:footer="708" w:gutter="0"/>
       <w:cols w:space="708"/>
@@ -4901,6 +5612,30 @@
       <w:spacing w:after="0"/>
     </w:pPr>
   </w:style>
+  <w:style w:type="character" w:styleId="Nevyrieenzmienka">
+    <w:name w:val="Unresolved Mention"/>
+    <w:basedOn w:val="Predvolenpsmoodseku"/>
+    <w:uiPriority w:val="99"/>
+    <w:semiHidden/>
+    <w:unhideWhenUsed/>
+    <w:rsid w:val="00B33117"/>
+    <w:rPr>
+      <w:color w:val="605E5C"/>
+      <w:shd w:val="clear" w:color="auto" w:fill="E1DFDD"/>
+    </w:rPr>
+  </w:style>
+  <w:style w:type="character" w:styleId="PouitHypertextovPrepojenie">
+    <w:name w:val="FollowedHyperlink"/>
+    <w:basedOn w:val="Predvolenpsmoodseku"/>
+    <w:uiPriority w:val="99"/>
+    <w:semiHidden/>
+    <w:unhideWhenUsed/>
+    <w:rsid w:val="00B33117"/>
+    <w:rPr>
+      <w:color w:val="954F72" w:themeColor="followedHyperlink"/>
+      <w:u w:val="single"/>
+    </w:rPr>
+  </w:style>
 </w:styles>
 </file>
 

</xml_diff>